<commit_message>
Hoofdstuk 2 voorzien van commentaar
</commit_message>
<xml_diff>
--- a/Luuk/Periode1/Hoofdstuk1/opdracht 1.002/opdracht1002.docx
+++ b/Luuk/Periode1/Hoofdstuk1/opdracht 1.002/opdracht1002.docx
@@ -103,29 +103,29 @@
         </w:rPr>
         <w:br/>
       </w:r>
+      <w:r>
+        <w:t xml:space="preserve">Microsoft Web Matrix. </w:t>
+      </w:r>
+    </w:p>
+    <w:p>
+      <w:r>
+        <w:t xml:space="preserve">Omdat ik een </w:t>
+      </w:r>
       <w:proofErr w:type="spellStart"/>
       <w:r>
-        <w:t>Chrome</w:t>
+        <w:t>Github</w:t>
       </w:r>
       <w:proofErr w:type="spellEnd"/>
       <w:r>
-        <w:t xml:space="preserve">, </w:t>
+        <w:t xml:space="preserve"> </w:t>
       </w:r>
       <w:proofErr w:type="spellStart"/>
       <w:r>
-        <w:t>firefox</w:t>
+        <w:t>repository</w:t>
       </w:r>
       <w:proofErr w:type="spellEnd"/>
       <w:r>
-        <w:t xml:space="preserve"> en IE. </w:t>
-      </w:r>
-      <w:proofErr w:type="spellStart"/>
-      <w:r>
-        <w:t>Chrome</w:t>
-      </w:r>
-      <w:proofErr w:type="spellEnd"/>
-      <w:r>
-        <w:t xml:space="preserve"> omdat ik het gewend ben, Firefox en IE om te testen of de website daar ook goed draait.</w:t>
+        <w:t xml:space="preserve"> er aan gelinkt heb.</w:t>
       </w:r>
       <w:bookmarkStart w:id="0" w:name="_GoBack"/>
       <w:bookmarkEnd w:id="0"/>

</xml_diff>